<commit_message>
tut-F (Modelling Crash-Course) revised + tested
</commit_message>
<xml_diff>
--- a/CPCZurich2022_TutorialF_ModelingCrashCourse_InstallationGuide.docx
+++ b/CPCZurich2022_TutorialF_ModelingCrashCourse_InstallationGuide.docx
@@ -1,6 +1,6 @@
 
 <file path=word/document.xml><?xml version="1.0" encoding="utf-8"?>
-<w:document xmlns:wpc="http://schemas.microsoft.com/office/word/2010/wordprocessingCanvas" xmlns:cx="http://schemas.microsoft.com/office/drawing/2014/chartex" xmlns:cx1="http://schemas.microsoft.com/office/drawing/2015/9/8/chartex" xmlns:cx2="http://schemas.microsoft.com/office/drawing/2015/10/21/chartex" xmlns:cx3="http://schemas.microsoft.com/office/drawing/2016/5/9/chartex" xmlns:cx4="http://schemas.microsoft.com/office/drawing/2016/5/10/chartex" xmlns:cx5="http://schemas.microsoft.com/office/drawing/2016/5/11/chartex" xmlns:cx6="http://schemas.microsoft.com/office/drawing/2016/5/12/chartex" xmlns:cx7="http://schemas.microsoft.com/office/drawing/2016/5/13/chartex" xmlns:cx8="http://schemas.microsoft.com/office/drawing/2016/5/14/chartex" xmlns:mc="http://schemas.openxmlformats.org/markup-compatibility/2006" xmlns:aink="http://schemas.microsoft.com/office/drawing/2016/ink" xmlns:am3d="http://schemas.microsoft.com/office/drawing/2017/model3d" xmlns:o="urn:schemas-microsoft-com:office:office" xmlns:r="http://schemas.openxmlformats.org/officeDocument/2006/relationships" xmlns:m="http://schemas.openxmlformats.org/officeDocument/2006/math" xmlns:v="urn:schemas-microsoft-com:vml" xmlns:wp14="http://schemas.microsoft.com/office/word/2010/wordprocessingDrawing" xmlns:wp="http://schemas.openxmlformats.org/drawingml/2006/wordprocessingDrawing" xmlns:w10="urn:schemas-microsoft-com:office:word" xmlns:w="http://schemas.openxmlformats.org/wordprocessingml/2006/main" xmlns:w14="http://schemas.microsoft.com/office/word/2010/wordml" xmlns:w15="http://schemas.microsoft.com/office/word/2012/wordml" xmlns:w16cex="http://schemas.microsoft.com/office/word/2018/wordml/cex" xmlns:w16cid="http://schemas.microsoft.com/office/word/2016/wordml/cid" xmlns:w16="http://schemas.microsoft.com/office/word/2018/wordml" xmlns:w16se="http://schemas.microsoft.com/office/word/2015/wordml/symex" xmlns:wpg="http://schemas.microsoft.com/office/word/2010/wordprocessingGroup" xmlns:wpi="http://schemas.microsoft.com/office/word/2010/wordprocessingInk" xmlns:wne="http://schemas.microsoft.com/office/word/2006/wordml" xmlns:wps="http://schemas.microsoft.com/office/word/2010/wordprocessingShape" mc:Ignorable="w14 w15 w16se w16cid w16 w16cex wp14">
+<w:document xmlns:wpc="http://schemas.microsoft.com/office/word/2010/wordprocessingCanvas" xmlns:cx="http://schemas.microsoft.com/office/drawing/2014/chartex" xmlns:cx1="http://schemas.microsoft.com/office/drawing/2015/9/8/chartex" xmlns:cx2="http://schemas.microsoft.com/office/drawing/2015/10/21/chartex" xmlns:cx3="http://schemas.microsoft.com/office/drawing/2016/5/9/chartex" xmlns:cx4="http://schemas.microsoft.com/office/drawing/2016/5/10/chartex" xmlns:cx5="http://schemas.microsoft.com/office/drawing/2016/5/11/chartex" xmlns:cx6="http://schemas.microsoft.com/office/drawing/2016/5/12/chartex" xmlns:cx7="http://schemas.microsoft.com/office/drawing/2016/5/13/chartex" xmlns:cx8="http://schemas.microsoft.com/office/drawing/2016/5/14/chartex" xmlns:mc="http://schemas.openxmlformats.org/markup-compatibility/2006" xmlns:aink="http://schemas.microsoft.com/office/drawing/2016/ink" xmlns:am3d="http://schemas.microsoft.com/office/drawing/2017/model3d" xmlns:o="urn:schemas-microsoft-com:office:office" xmlns:r="http://schemas.openxmlformats.org/officeDocument/2006/relationships" xmlns:m="http://schemas.openxmlformats.org/officeDocument/2006/math" xmlns:v="urn:schemas-microsoft-com:vml" xmlns:wp14="http://schemas.microsoft.com/office/word/2010/wordprocessingDrawing" xmlns:wp="http://schemas.openxmlformats.org/drawingml/2006/wordprocessingDrawing" xmlns:w10="urn:schemas-microsoft-com:office:word" xmlns:w="http://schemas.openxmlformats.org/wordprocessingml/2006/main" xmlns:w14="http://schemas.microsoft.com/office/word/2010/wordml" xmlns:w15="http://schemas.microsoft.com/office/word/2012/wordml" xmlns:w16cid="http://schemas.microsoft.com/office/word/2016/wordml/cid" xmlns:w16se="http://schemas.microsoft.com/office/word/2015/wordml/symex" xmlns:wpg="http://schemas.microsoft.com/office/word/2010/wordprocessingGroup" xmlns:wpi="http://schemas.microsoft.com/office/word/2010/wordprocessingInk" xmlns:wne="http://schemas.microsoft.com/office/word/2006/wordml" xmlns:wps="http://schemas.microsoft.com/office/word/2010/wordprocessingShape" mc:Ignorable="w14 w15 w16se w16cid wp14">
   <w:body>
     <w:p>
       <w:pPr>
@@ -38,7 +38,7 @@
           <w:sz w:val="28"/>
           <w:szCs w:val="28"/>
         </w:rPr>
-        <w:t>1</w:t>
+        <w:t>2</w:t>
       </w:r>
       <w:r>
         <w:rPr>
@@ -87,7 +87,7 @@
           <w:sz w:val="28"/>
           <w:szCs w:val="28"/>
         </w:rPr>
-        <w:t>E</w:t>
+        <w:t>F</w:t>
       </w:r>
       <w:r>
         <w:rPr>
@@ -116,7 +116,7 @@
           <w:sz w:val="28"/>
           <w:szCs w:val="28"/>
         </w:rPr>
-        <w:t>Model Inversion</w:t>
+        <w:t>Model</w:t>
       </w:r>
       <w:r>
         <w:rPr>
@@ -126,25 +126,35 @@
           <w:sz w:val="28"/>
           <w:szCs w:val="28"/>
         </w:rPr>
-        <w:t xml:space="preserve"> </w:t>
-      </w:r>
-    </w:p>
-    <w:p>
-      <w:pPr>
-        <w:spacing w:line="360" w:lineRule="auto"/>
+        <w:t>ling Crash-Course</w:t>
+      </w:r>
+      <w:r>
         <w:rPr>
           <w:rFonts w:ascii="Helvetica Light" w:hAnsi="Helvetica Light"/>
           <w:b/>
+          <w:color w:val="0070C0"/>
           <w:sz w:val="28"/>
           <w:szCs w:val="28"/>
         </w:rPr>
-      </w:pPr>
-      <w:r>
+        <w:t xml:space="preserve"> </w:t>
+      </w:r>
+    </w:p>
+    <w:p>
+      <w:pPr>
+        <w:spacing w:line="360" w:lineRule="auto"/>
         <w:rPr>
           <w:rFonts w:ascii="Helvetica Light" w:hAnsi="Helvetica Light"/>
           <w:b/>
-          <w:sz w:val="28"/>
-          <w:szCs w:val="28"/>
+          <w:sz w:val="26"/>
+          <w:szCs w:val="26"/>
+        </w:rPr>
+      </w:pPr>
+      <w:r>
+        <w:rPr>
+          <w:rFonts w:ascii="Helvetica Light" w:hAnsi="Helvetica Light"/>
+          <w:b/>
+          <w:sz w:val="26"/>
+          <w:szCs w:val="26"/>
         </w:rPr>
         <w:t>Installation Guide</w:t>
       </w:r>
@@ -272,7 +282,7 @@
           <w:rFonts w:ascii="Helvetica Light" w:hAnsi="Helvetica Light"/>
           <w:lang w:val="en-US"/>
         </w:rPr>
-        <w:t>1</w:t>
+        <w:t>2</w:t>
       </w:r>
       <w:r>
         <w:rPr>
@@ -302,16 +312,29 @@
         <w:rPr>
           <w:rFonts w:ascii="Helvetica Light" w:hAnsi="Helvetica Light"/>
         </w:rPr>
-        <w:t>: Inês Pereira (</w:t>
-      </w:r>
-      <w:r>
-        <w:rPr>
-          <w:rFonts w:ascii="Helvetica Light" w:hAnsi="Helvetica Light"/>
-          <w:color w:val="0070C0"/>
-          <w:u w:val="single"/>
-        </w:rPr>
-        <w:t>pereira@biomed.ee.ethz.ch</w:t>
-      </w:r>
+        <w:t xml:space="preserve">: </w:t>
+      </w:r>
+      <w:r>
+        <w:rPr>
+          <w:rFonts w:ascii="Helvetica Light" w:hAnsi="Helvetica Light"/>
+        </w:rPr>
+        <w:t>Alex Hess</w:t>
+      </w:r>
+      <w:r>
+        <w:rPr>
+          <w:rFonts w:ascii="Helvetica Light" w:hAnsi="Helvetica Light"/>
+        </w:rPr>
+        <w:t xml:space="preserve"> (</w:t>
+      </w:r>
+      <w:hyperlink r:id="rId6" w:history="1">
+        <w:r>
+          <w:rPr>
+            <w:rStyle w:val="Hyperlink"/>
+            <w:rFonts w:ascii="Helvetica Light" w:hAnsi="Helvetica Light"/>
+          </w:rPr>
+          <w:t>hess@biomed.ee.ethz.ch</w:t>
+        </w:r>
+      </w:hyperlink>
       <w:r>
         <w:rPr>
           <w:rFonts w:ascii="Helvetica Light" w:hAnsi="Helvetica Light"/>
@@ -350,14 +373,12 @@
         </w:rPr>
         <w:t xml:space="preserve">Make sure you install </w:t>
       </w:r>
-      <w:proofErr w:type="spellStart"/>
-      <w:r>
-        <w:rPr>
-          <w:rFonts w:ascii="Helvetica Light" w:hAnsi="Helvetica Light"/>
-        </w:rPr>
-        <w:t>Matlab</w:t>
-      </w:r>
-      <w:proofErr w:type="spellEnd"/>
+      <w:r>
+        <w:rPr>
+          <w:rFonts w:ascii="Helvetica Light" w:hAnsi="Helvetica Light"/>
+        </w:rPr>
+        <w:t>MATLAB</w:t>
+      </w:r>
       <w:r>
         <w:rPr>
           <w:rFonts w:ascii="Helvetica Light" w:hAnsi="Helvetica Light"/>
@@ -382,7 +403,7 @@
         </w:rPr>
         <w:t xml:space="preserve">: </w:t>
       </w:r>
-      <w:hyperlink r:id="rId6" w:history="1">
+      <w:hyperlink r:id="rId7" w:history="1">
         <w:r>
           <w:rPr>
             <w:rFonts w:ascii="Helvetica Light" w:hAnsi="Helvetica Light"/>
@@ -426,30 +447,14 @@
         </w:rPr>
         <w:t xml:space="preserve">ollow the instructions provided there: </w:t>
       </w:r>
-      <w:hyperlink r:id="rId7" w:history="1">
+      <w:hyperlink r:id="rId8" w:history="1">
         <w:r>
           <w:rPr>
             <w:rFonts w:ascii="Helvetica Light" w:hAnsi="Helvetica Light"/>
             <w:color w:val="0070C0"/>
             <w:u w:val="single"/>
           </w:rPr>
-          <w:t>https://m</w:t>
-        </w:r>
-        <w:r>
-          <w:rPr>
-            <w:rFonts w:ascii="Helvetica Light" w:hAnsi="Helvetica Light"/>
-            <w:color w:val="0070C0"/>
-            <w:u w:val="single"/>
-          </w:rPr>
-          <w:t>b</w:t>
-        </w:r>
-        <w:r>
-          <w:rPr>
-            <w:rFonts w:ascii="Helvetica Light" w:hAnsi="Helvetica Light"/>
-            <w:color w:val="0070C0"/>
-            <w:u w:val="single"/>
-          </w:rPr>
-          <w:t>b-team.github.io/VBA-toolbox/download/</w:t>
+          <w:t>https://mbb-team.github.io/VBA-toolbox/download/</w:t>
         </w:r>
       </w:hyperlink>
       <w:r>
@@ -665,7 +670,7 @@
         <w:rPr>
           <w:rFonts w:ascii="Helvetica Light" w:hAnsi="Helvetica Light"/>
         </w:rPr>
-        <w:t>1</w:t>
+        <w:t>2</w:t>
       </w:r>
       <w:r>
         <w:rPr>
@@ -678,13 +683,13 @@
         <w:rPr>
           <w:rFonts w:ascii="Helvetica Light" w:hAnsi="Helvetica Light"/>
         </w:rPr>
-        <w:t>ModelInversion</w:t>
-      </w:r>
-      <w:r>
-        <w:rPr>
-          <w:rFonts w:ascii="Helvetica Light" w:hAnsi="Helvetica Light"/>
-        </w:rPr>
-        <w:t>Tutorial</w:t>
+        <w:t>Model</w:t>
+      </w:r>
+      <w:r>
+        <w:rPr>
+          <w:rFonts w:ascii="Helvetica Light" w:hAnsi="Helvetica Light"/>
+        </w:rPr>
+        <w:t>lingCrashCourse</w:t>
       </w:r>
       <w:proofErr w:type="spellEnd"/>
       <w:r>
@@ -721,14 +726,12 @@
         </w:rPr>
         <w:t xml:space="preserve">Open </w:t>
       </w:r>
-      <w:proofErr w:type="spellStart"/>
-      <w:r>
-        <w:rPr>
-          <w:rFonts w:ascii="Helvetica Light" w:hAnsi="Helvetica Light"/>
-        </w:rPr>
-        <w:t>Matlab</w:t>
-      </w:r>
-      <w:proofErr w:type="spellEnd"/>
+      <w:r>
+        <w:rPr>
+          <w:rFonts w:ascii="Helvetica Light" w:hAnsi="Helvetica Light"/>
+        </w:rPr>
+        <w:t>MATLAB</w:t>
+      </w:r>
       <w:r>
         <w:rPr>
           <w:rFonts w:ascii="Helvetica Light" w:hAnsi="Helvetica Light"/>
@@ -747,14 +750,12 @@
         </w:rPr>
         <w:t xml:space="preserve"> in </w:t>
       </w:r>
-      <w:proofErr w:type="spellStart"/>
-      <w:r>
-        <w:rPr>
-          <w:rFonts w:ascii="Helvetica Light" w:hAnsi="Helvetica Light"/>
-        </w:rPr>
-        <w:t>Matlab</w:t>
-      </w:r>
-      <w:proofErr w:type="spellEnd"/>
+      <w:r>
+        <w:rPr>
+          <w:rFonts w:ascii="Helvetica Light" w:hAnsi="Helvetica Light"/>
+        </w:rPr>
+        <w:t>MATLAB</w:t>
+      </w:r>
       <w:r>
         <w:rPr>
           <w:rFonts w:ascii="Helvetica Light" w:hAnsi="Helvetica Light"/>
@@ -794,7 +795,13 @@
         <w:rPr>
           <w:rFonts w:ascii="Helvetica Light" w:hAnsi="Helvetica Light"/>
         </w:rPr>
-        <w:t>ModelInversionTutorial</w:t>
+        <w:t>Model</w:t>
+      </w:r>
+      <w:r>
+        <w:rPr>
+          <w:rFonts w:ascii="Helvetica Light" w:hAnsi="Helvetica Light"/>
+        </w:rPr>
+        <w:t>lingCrashCourse</w:t>
       </w:r>
       <w:proofErr w:type="spellEnd"/>
       <w:r>
@@ -916,9 +923,9 @@
               </wp:anchor>
             </w:drawing>
           </mc:Choice>
-          <mc:Fallback>
+          <mc:Fallback xmlns:w16sdtdh="http://schemas.microsoft.com/office/word/2020/wordml/sdtdatahash" xmlns:w16="http://schemas.microsoft.com/office/word/2018/wordml" xmlns:w16cex="http://schemas.microsoft.com/office/word/2018/wordml/cex" xmlns:oel="http://schemas.microsoft.com/office/2019/extlst">
             <w:pict>
-              <v:rect w14:anchorId="4EBFAF6B" id="Rectangle 5" o:spid="_x0000_s1026" style="position:absolute;margin-left:-4pt;margin-top:46.15pt;width:103.85pt;height:191.95pt;z-index:251659264;visibility:visible;mso-wrap-style:square;mso-width-percent:0;mso-height-percent:0;mso-wrap-distance-left:9pt;mso-wrap-distance-top:0;mso-wrap-distance-right:9pt;mso-wrap-distance-bottom:0;mso-position-horizontal:absolute;mso-position-horizontal-relative:text;mso-position-vertical:absolute;mso-position-vertical-relative:text;mso-width-percent:0;mso-height-percent:0;mso-width-relative:margin;mso-height-relative:margin;v-text-anchor:middle" o:gfxdata="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" filled="f" strokecolor="red" strokeweight="1.5pt"/>
+              <v:rect w14:anchorId="4EBFAF6B" id="Rectangle 5" o:spid="_x0000_s1026" style="position:absolute;margin-left:-4pt;margin-top:46.15pt;width:103.85pt;height:191.95pt;z-index:251659264;visibility:visible;mso-wrap-style:square;mso-width-percent:0;mso-height-percent:0;mso-wrap-distance-left:9pt;mso-wrap-distance-top:0;mso-wrap-distance-right:9pt;mso-wrap-distance-bottom:0;mso-position-horizontal:absolute;mso-position-horizontal-relative:text;mso-position-vertical:absolute;mso-position-vertical-relative:text;mso-width-percent:0;mso-height-percent:0;mso-width-relative:margin;mso-height-relative:margin;v-text-anchor:middle" o:gfxdata="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" filled="f" strokecolor="red" strokeweight="1.5pt"/>
             </w:pict>
           </mc:Fallback>
         </mc:AlternateContent>
@@ -947,7 +954,7 @@
                     <pic:cNvPicPr/>
                   </pic:nvPicPr>
                   <pic:blipFill>
-                    <a:blip r:embed="rId8" cstate="print">
+                    <a:blip r:embed="rId9" cstate="print">
                       <a:extLst>
                         <a:ext uri="{28A0092B-C50C-407E-A947-70E740481C1C}">
                           <a14:useLocalDpi xmlns:a14="http://schemas.microsoft.com/office/drawing/2010/main" val="0"/>
@@ -1075,7 +1082,7 @@
                     <pic:cNvPicPr/>
                   </pic:nvPicPr>
                   <pic:blipFill>
-                    <a:blip r:embed="rId9">
+                    <a:blip r:embed="rId10">
                       <a:extLst>
                         <a:ext uri="{28A0092B-C50C-407E-A947-70E740481C1C}">
                           <a14:useLocalDpi xmlns:a14="http://schemas.microsoft.com/office/drawing/2010/main" val="0"/>
@@ -1223,7 +1230,7 @@
                     <pic:cNvPicPr/>
                   </pic:nvPicPr>
                   <pic:blipFill>
-                    <a:blip r:embed="rId10">
+                    <a:blip r:embed="rId11">
                       <a:extLst>
                         <a:ext uri="{28A0092B-C50C-407E-A947-70E740481C1C}">
                           <a14:useLocalDpi xmlns:a14="http://schemas.microsoft.com/office/drawing/2010/main" val="0"/>
@@ -1261,7 +1268,7 @@
         <w:rPr>
           <w:rFonts w:ascii="Helvetica Light" w:hAnsi="Helvetica Light"/>
         </w:rPr>
-        <w:t xml:space="preserve">You should be all set now </w:t>
+        <w:t xml:space="preserve">You should be all set </w:t>
       </w:r>
       <w:r>
         <w:rPr>
@@ -1303,6 +1310,7 @@
         <w:rPr>
           <w:rFonts w:ascii="Helvetica Light" w:hAnsi="Helvetica Light"/>
         </w:rPr>
+        <w:lastRenderedPageBreak/>
         <w:t xml:space="preserve">If you cannot get enough of the VB-Toolbox, there is an entire wiki on the Toolbox to </w:t>
       </w:r>
       <w:r>
@@ -1317,30 +1325,14 @@
         </w:rPr>
         <w:t xml:space="preserve">: </w:t>
       </w:r>
-      <w:hyperlink r:id="rId11" w:history="1">
+      <w:hyperlink r:id="rId12" w:history="1">
         <w:r>
           <w:rPr>
             <w:rFonts w:ascii="Helvetica Light" w:hAnsi="Helvetica Light"/>
             <w:color w:val="0070C0"/>
             <w:u w:val="single"/>
           </w:rPr>
-          <w:t>http://mbb-tea</w:t>
-        </w:r>
-        <w:r>
-          <w:rPr>
-            <w:rFonts w:ascii="Helvetica Light" w:hAnsi="Helvetica Light"/>
-            <w:color w:val="0070C0"/>
-            <w:u w:val="single"/>
-          </w:rPr>
-          <w:t>m</w:t>
-        </w:r>
-        <w:r>
-          <w:rPr>
-            <w:rFonts w:ascii="Helvetica Light" w:hAnsi="Helvetica Light"/>
-            <w:color w:val="0070C0"/>
-            <w:u w:val="single"/>
-          </w:rPr>
-          <w:t>.github.io/VBA-toolbox/wiki/</w:t>
+          <w:t>http://mbb-team.github.io/VBA-toolbox/wiki/</w:t>
         </w:r>
       </w:hyperlink>
     </w:p>
@@ -1356,7 +1348,6 @@
         <w:rPr>
           <w:rFonts w:ascii="Helvetica Light" w:hAnsi="Helvetica Light"/>
         </w:rPr>
-        <w:lastRenderedPageBreak/>
         <w:t>If you have trouble getting to this point before the Practical Tutorial Session, please</w:t>
       </w:r>
       <w:r>
@@ -1389,7 +1380,14 @@
           <w:rFonts w:ascii="Helvetica Light" w:hAnsi="Helvetica Light"/>
           <w:b/>
         </w:rPr>
-        <w:t xml:space="preserve">Inês </w:t>
+        <w:t>Alex</w:t>
+      </w:r>
+      <w:r>
+        <w:rPr>
+          <w:rFonts w:ascii="Helvetica Light" w:hAnsi="Helvetica Light"/>
+          <w:b/>
+        </w:rPr>
+        <w:t xml:space="preserve"> </w:t>
       </w:r>
       <w:r>
         <w:rPr>
@@ -1431,21 +1429,7 @@
         <w:rPr>
           <w:rFonts w:ascii="Helvetica Light" w:hAnsi="Helvetica Light"/>
         </w:rPr>
-        <w:t xml:space="preserve">come across a </w:t>
-      </w:r>
-      <w:proofErr w:type="gramStart"/>
-      <w:r>
-        <w:rPr>
-          <w:rFonts w:ascii="Helvetica Light" w:hAnsi="Helvetica Light"/>
-        </w:rPr>
-        <w:t>problem</w:t>
-      </w:r>
-      <w:proofErr w:type="gramEnd"/>
-      <w:r>
-        <w:rPr>
-          <w:rFonts w:ascii="Helvetica Light" w:hAnsi="Helvetica Light"/>
-        </w:rPr>
-        <w:t xml:space="preserve"> you know and have solved.</w:t>
+        <w:t>come across a problem you know and have solved.</w:t>
       </w:r>
     </w:p>
     <w:p>
@@ -1460,7 +1444,21 @@
         <w:rPr>
           <w:rFonts w:ascii="Helvetica Light" w:hAnsi="Helvetica Light"/>
         </w:rPr>
-        <w:t>For those who need more personalized help, Inês will be offering support hours. More information on the exact time will follow.</w:t>
+        <w:t xml:space="preserve">For those who need more personalized help, </w:t>
+      </w:r>
+      <w:r>
+        <w:rPr>
+          <w:rFonts w:ascii="Helvetica Light" w:hAnsi="Helvetica Light"/>
+        </w:rPr>
+        <w:t>Alex</w:t>
+      </w:r>
+      <w:bookmarkStart w:id="0" w:name="_GoBack"/>
+      <w:bookmarkEnd w:id="0"/>
+      <w:r>
+        <w:rPr>
+          <w:rFonts w:ascii="Helvetica Light" w:hAnsi="Helvetica Light"/>
+        </w:rPr>
+        <w:t xml:space="preserve"> will be offering support hours. More information on the exact time will follow.</w:t>
       </w:r>
     </w:p>
     <w:p>
@@ -1487,7 +1485,7 @@
 </file>
 
 <file path=word/numbering.xml><?xml version="1.0" encoding="utf-8"?>
-<w:numbering xmlns:wpc="http://schemas.microsoft.com/office/word/2010/wordprocessingCanvas" xmlns:cx="http://schemas.microsoft.com/office/drawing/2014/chartex" xmlns:cx1="http://schemas.microsoft.com/office/drawing/2015/9/8/chartex" xmlns:cx2="http://schemas.microsoft.com/office/drawing/2015/10/21/chartex" xmlns:cx3="http://schemas.microsoft.com/office/drawing/2016/5/9/chartex" xmlns:cx4="http://schemas.microsoft.com/office/drawing/2016/5/10/chartex" xmlns:cx5="http://schemas.microsoft.com/office/drawing/2016/5/11/chartex" xmlns:cx6="http://schemas.microsoft.com/office/drawing/2016/5/12/chartex" xmlns:cx7="http://schemas.microsoft.com/office/drawing/2016/5/13/chartex" xmlns:cx8="http://schemas.microsoft.com/office/drawing/2016/5/14/chartex" xmlns:mc="http://schemas.openxmlformats.org/markup-compatibility/2006" xmlns:aink="http://schemas.microsoft.com/office/drawing/2016/ink" xmlns:am3d="http://schemas.microsoft.com/office/drawing/2017/model3d" xmlns:o="urn:schemas-microsoft-com:office:office" xmlns:r="http://schemas.openxmlformats.org/officeDocument/2006/relationships" xmlns:m="http://schemas.openxmlformats.org/officeDocument/2006/math" xmlns:v="urn:schemas-microsoft-com:vml" xmlns:wp14="http://schemas.microsoft.com/office/word/2010/wordprocessingDrawing" xmlns:wp="http://schemas.openxmlformats.org/drawingml/2006/wordprocessingDrawing" xmlns:w10="urn:schemas-microsoft-com:office:word" xmlns:w="http://schemas.openxmlformats.org/wordprocessingml/2006/main" xmlns:w14="http://schemas.microsoft.com/office/word/2010/wordml" xmlns:w15="http://schemas.microsoft.com/office/word/2012/wordml" xmlns:w16cex="http://schemas.microsoft.com/office/word/2018/wordml/cex" xmlns:w16cid="http://schemas.microsoft.com/office/word/2016/wordml/cid" xmlns:w16="http://schemas.microsoft.com/office/word/2018/wordml" xmlns:w16se="http://schemas.microsoft.com/office/word/2015/wordml/symex" xmlns:wpg="http://schemas.microsoft.com/office/word/2010/wordprocessingGroup" xmlns:wpi="http://schemas.microsoft.com/office/word/2010/wordprocessingInk" xmlns:wne="http://schemas.microsoft.com/office/word/2006/wordml" xmlns:wps="http://schemas.microsoft.com/office/word/2010/wordprocessingShape" mc:Ignorable="w14 w15 w16se w16cid w16 w16cex wp14">
+<w:numbering xmlns:wpc="http://schemas.microsoft.com/office/word/2010/wordprocessingCanvas" xmlns:cx="http://schemas.microsoft.com/office/drawing/2014/chartex" xmlns:cx1="http://schemas.microsoft.com/office/drawing/2015/9/8/chartex" xmlns:cx2="http://schemas.microsoft.com/office/drawing/2015/10/21/chartex" xmlns:cx3="http://schemas.microsoft.com/office/drawing/2016/5/9/chartex" xmlns:cx4="http://schemas.microsoft.com/office/drawing/2016/5/10/chartex" xmlns:cx5="http://schemas.microsoft.com/office/drawing/2016/5/11/chartex" xmlns:cx6="http://schemas.microsoft.com/office/drawing/2016/5/12/chartex" xmlns:cx7="http://schemas.microsoft.com/office/drawing/2016/5/13/chartex" xmlns:cx8="http://schemas.microsoft.com/office/drawing/2016/5/14/chartex" xmlns:mc="http://schemas.openxmlformats.org/markup-compatibility/2006" xmlns:aink="http://schemas.microsoft.com/office/drawing/2016/ink" xmlns:am3d="http://schemas.microsoft.com/office/drawing/2017/model3d" xmlns:o="urn:schemas-microsoft-com:office:office" xmlns:r="http://schemas.openxmlformats.org/officeDocument/2006/relationships" xmlns:m="http://schemas.openxmlformats.org/officeDocument/2006/math" xmlns:v="urn:schemas-microsoft-com:vml" xmlns:wp14="http://schemas.microsoft.com/office/word/2010/wordprocessingDrawing" xmlns:wp="http://schemas.openxmlformats.org/drawingml/2006/wordprocessingDrawing" xmlns:w10="urn:schemas-microsoft-com:office:word" xmlns:w="http://schemas.openxmlformats.org/wordprocessingml/2006/main" xmlns:w14="http://schemas.microsoft.com/office/word/2010/wordml" xmlns:w15="http://schemas.microsoft.com/office/word/2012/wordml" xmlns:w16cid="http://schemas.microsoft.com/office/word/2016/wordml/cid" xmlns:w16se="http://schemas.microsoft.com/office/word/2015/wordml/symex" xmlns:wpg="http://schemas.microsoft.com/office/word/2010/wordprocessingGroup" xmlns:wpi="http://schemas.microsoft.com/office/word/2010/wordprocessingInk" xmlns:wne="http://schemas.microsoft.com/office/word/2006/wordml" xmlns:wps="http://schemas.microsoft.com/office/word/2010/wordprocessingShape" mc:Ignorable="w14 w15 w16se w16cid wp14">
   <w:abstractNum w:abstractNumId="0" w15:restartNumberingAfterBreak="0">
     <w:nsid w:val="00340353"/>
     <w:multiLevelType w:val="hybridMultilevel"/>
@@ -1921,7 +1919,7 @@
 </file>
 
 <file path=word/styles.xml><?xml version="1.0" encoding="utf-8"?>
-<w:styles xmlns:mc="http://schemas.openxmlformats.org/markup-compatibility/2006" xmlns:r="http://schemas.openxmlformats.org/officeDocument/2006/relationships" xmlns:w="http://schemas.openxmlformats.org/wordprocessingml/2006/main" xmlns:w14="http://schemas.microsoft.com/office/word/2010/wordml" xmlns:w15="http://schemas.microsoft.com/office/word/2012/wordml" xmlns:w16cex="http://schemas.microsoft.com/office/word/2018/wordml/cex" xmlns:w16cid="http://schemas.microsoft.com/office/word/2016/wordml/cid" xmlns:w16="http://schemas.microsoft.com/office/word/2018/wordml" xmlns:w16se="http://schemas.microsoft.com/office/word/2015/wordml/symex" mc:Ignorable="w14 w15 w16se w16cid w16 w16cex">
+<w:styles xmlns:mc="http://schemas.openxmlformats.org/markup-compatibility/2006" xmlns:r="http://schemas.openxmlformats.org/officeDocument/2006/relationships" xmlns:w="http://schemas.openxmlformats.org/wordprocessingml/2006/main" xmlns:w14="http://schemas.microsoft.com/office/word/2010/wordml" xmlns:w15="http://schemas.microsoft.com/office/word/2012/wordml" xmlns:w16cid="http://schemas.microsoft.com/office/word/2016/wordml/cid" xmlns:w16se="http://schemas.microsoft.com/office/word/2015/wordml/symex" mc:Ignorable="w14 w15 w16se w16cid">
   <w:docDefaults>
     <w:rPrDefault>
       <w:rPr>
@@ -1933,7 +1931,7 @@
     </w:rPrDefault>
     <w:pPrDefault/>
   </w:docDefaults>
-  <w:latentStyles w:defLockedState="0" w:defUIPriority="99" w:defSemiHidden="0" w:defUnhideWhenUsed="0" w:defQFormat="0" w:count="376">
+  <w:latentStyles w:defLockedState="0" w:defUIPriority="99" w:defSemiHidden="0" w:defUnhideWhenUsed="0" w:defQFormat="0" w:count="375">
     <w:lsdException w:name="Normal" w:uiPriority="0" w:qFormat="1"/>
     <w:lsdException w:name="heading 1" w:uiPriority="9" w:qFormat="1"/>
     <w:lsdException w:name="heading 2" w:semiHidden="1" w:uiPriority="9" w:unhideWhenUsed="1" w:qFormat="1"/>
@@ -2307,7 +2305,6 @@
     <w:lsdException w:name="List Table 7 Colorful Accent 6" w:uiPriority="52"/>
     <w:lsdException w:name="Mention" w:semiHidden="1" w:unhideWhenUsed="1"/>
     <w:lsdException w:name="Smart Hyperlink" w:semiHidden="1" w:unhideWhenUsed="1"/>
-    <w:lsdException w:name="Smart Link" w:semiHidden="1" w:unhideWhenUsed="1"/>
   </w:latentStyles>
   <w:style w:type="paragraph" w:default="1" w:styleId="Normal">
     <w:name w:val="Normal"/>

</xml_diff>